<commit_message>
Epic №2 - Yuliia Salishcheva
</commit_message>
<xml_diff>
--- a/ai_11/yuliia_salishcheva/epic_2/epic_2_pactice_and_labs_report_yuliia_salishcheva.docx
+++ b/ai_11/yuliia_salishcheva/epic_2/epic_2_pactice_and_labs_report_yuliia_salishcheva.docx
@@ -1711,12 +1711,12 @@
           <wp:inline distB="0" distT="0" distL="114300" distR="114300">
             <wp:extent cx="4572000" cy="3590925"/>
             <wp:effectExtent b="0" l="0" r="0" t="0"/>
-            <wp:docPr descr="NO_CAPTION null" id="4" name="image14.png"/>
+            <wp:docPr descr="NO_CAPTION null" id="4" name="image5.png"/>
             <a:graphic>
               <a:graphicData uri="http://schemas.openxmlformats.org/drawingml/2006/picture">
                 <pic:pic>
                   <pic:nvPicPr>
-                    <pic:cNvPr descr="NO_CAPTION null" id="0" name="image14.png"/>
+                    <pic:cNvPr descr="NO_CAPTION null" id="0" name="image5.png"/>
                     <pic:cNvPicPr preferRelativeResize="0"/>
                   </pic:nvPicPr>
                   <pic:blipFill>
@@ -1818,12 +1818,12 @@
           <wp:inline distB="0" distT="0" distL="114300" distR="114300">
             <wp:extent cx="6305550" cy="3454916"/>
             <wp:effectExtent b="0" l="0" r="0" t="0"/>
-            <wp:docPr descr="NO_CAPTION null" id="3" name="image6.png"/>
+            <wp:docPr descr="NO_CAPTION null" id="3" name="image14.png"/>
             <a:graphic>
               <a:graphicData uri="http://schemas.openxmlformats.org/drawingml/2006/picture">
                 <pic:pic>
                   <pic:nvPicPr>
-                    <pic:cNvPr descr="NO_CAPTION null" id="0" name="image6.png"/>
+                    <pic:cNvPr descr="NO_CAPTION null" id="0" name="image14.png"/>
                     <pic:cNvPicPr preferRelativeResize="0"/>
                   </pic:nvPicPr>
                   <pic:blipFill>
@@ -2329,12 +2329,12 @@
           <wp:inline distB="0" distT="0" distL="114300" distR="114300">
             <wp:extent cx="5953124" cy="992188"/>
             <wp:effectExtent b="0" l="0" r="0" t="0"/>
-            <wp:docPr descr="NO_CAPTION null" id="6" name="image2.png"/>
+            <wp:docPr descr="NO_CAPTION null" id="6" name="image15.png"/>
             <a:graphic>
               <a:graphicData uri="http://schemas.openxmlformats.org/drawingml/2006/picture">
                 <pic:pic>
                   <pic:nvPicPr>
-                    <pic:cNvPr descr="NO_CAPTION null" id="0" name="image2.png"/>
+                    <pic:cNvPr descr="NO_CAPTION null" id="0" name="image15.png"/>
                     <pic:cNvPicPr preferRelativeResize="0"/>
                   </pic:nvPicPr>
                   <pic:blipFill>
@@ -3108,12 +3108,12 @@
           <wp:inline distB="0" distT="0" distL="114300" distR="114300">
             <wp:extent cx="5579242" cy="4405276"/>
             <wp:effectExtent b="0" l="0" r="0" t="0"/>
-            <wp:docPr descr="NO_CAPTION null" id="7" name="image15.png"/>
+            <wp:docPr descr="NO_CAPTION null" id="7" name="image12.png"/>
             <a:graphic>
               <a:graphicData uri="http://schemas.openxmlformats.org/drawingml/2006/picture">
                 <pic:pic>
                   <pic:nvPicPr>
-                    <pic:cNvPr descr="NO_CAPTION null" id="0" name="image15.png"/>
+                    <pic:cNvPr descr="NO_CAPTION null" id="0" name="image12.png"/>
                     <pic:cNvPicPr preferRelativeResize="0"/>
                   </pic:nvPicPr>
                   <pic:blipFill>
@@ -3352,12 +3352,12 @@
           <wp:inline distB="0" distT="0" distL="114300" distR="114300">
             <wp:extent cx="1552575" cy="4572000"/>
             <wp:effectExtent b="0" l="0" r="0" t="0"/>
-            <wp:docPr descr="NO_CAPTION null" id="10" name="image10.png"/>
+            <wp:docPr descr="NO_CAPTION null" id="10" name="image2.png"/>
             <a:graphic>
               <a:graphicData uri="http://schemas.openxmlformats.org/drawingml/2006/picture">
                 <pic:pic>
                   <pic:nvPicPr>
-                    <pic:cNvPr descr="NO_CAPTION null" id="0" name="image10.png"/>
+                    <pic:cNvPr descr="NO_CAPTION null" id="0" name="image2.png"/>
                     <pic:cNvPicPr preferRelativeResize="0"/>
                   </pic:nvPicPr>
                   <pic:blipFill>
@@ -3550,12 +3550,12 @@
           <wp:inline distB="0" distT="0" distL="114300" distR="114300">
             <wp:extent cx="3581400" cy="4572000"/>
             <wp:effectExtent b="0" l="0" r="0" t="0"/>
-            <wp:docPr descr="NO_CAPTION null" id="9" name="image1.png"/>
+            <wp:docPr descr="NO_CAPTION null" id="9" name="image4.png"/>
             <a:graphic>
               <a:graphicData uri="http://schemas.openxmlformats.org/drawingml/2006/picture">
                 <pic:pic>
                   <pic:nvPicPr>
-                    <pic:cNvPr descr="NO_CAPTION null" id="0" name="image1.png"/>
+                    <pic:cNvPr descr="NO_CAPTION null" id="0" name="image4.png"/>
                     <pic:cNvPicPr preferRelativeResize="0"/>
                   </pic:nvPicPr>
                   <pic:blipFill>
@@ -3606,6 +3606,16 @@
         <w:jc w:val="left"/>
         <w:rPr/>
       </w:pPr>
+      <w:hyperlink r:id="rId18">
+        <w:r>
+          <w:rPr>
+            <w:color w:val="1155cc"/>
+            <w:u w:val="single"/>
+            <w:rtl w:val="0"/>
+          </w:rPr>
+          <w:t xml:space="preserve">ai_programming_playground/ai_11/yuliia_salishcheva/epic_2/algotester_lab_1_variant_3_yuliia_salishcheva.cpp at epic_2_practice_and_labs_yuliia_salishcheva · artificial-intelligence-department/ai_programming_playground (github.com)</w:t>
+        </w:r>
+      </w:hyperlink>
       <w:r>
         <w:rPr>
           <w:rtl w:val="0"/>
@@ -3661,7 +3671,7 @@
                     <pic:cNvPicPr preferRelativeResize="0"/>
                   </pic:nvPicPr>
                   <pic:blipFill>
-                    <a:blip r:embed="rId18"/>
+                    <a:blip r:embed="rId19"/>
                     <a:srcRect b="0" l="0" r="0" t="0"/>
                     <a:stretch>
                       <a:fillRect/>
@@ -3708,6 +3718,16 @@
         <w:jc w:val="left"/>
         <w:rPr/>
       </w:pPr>
+      <w:hyperlink r:id="rId20">
+        <w:r>
+          <w:rPr>
+            <w:color w:val="1155cc"/>
+            <w:u w:val="single"/>
+            <w:rtl w:val="0"/>
+          </w:rPr>
+          <w:t xml:space="preserve">ai_programming_playground/ai_11/yuliia_salishcheva/epic_2/Self-practice_yuliia_salishcheva.cpp at epic_2_practice_and_labs_yuliia_salishcheva · artificial-intelligence-department/ai_programming_playground (github.com)</w:t>
+        </w:r>
+      </w:hyperlink>
       <w:r>
         <w:rPr>
           <w:rtl w:val="0"/>
@@ -3744,16 +3764,16 @@
           <wp:inline distB="0" distT="0" distL="114300" distR="114300">
             <wp:extent cx="5562600" cy="3082608"/>
             <wp:effectExtent b="0" l="0" r="0" t="0"/>
-            <wp:docPr descr="NO_CAPTION null" id="11" name="image13.png"/>
+            <wp:docPr descr="NO_CAPTION null" id="11" name="image1.png"/>
             <a:graphic>
               <a:graphicData uri="http://schemas.openxmlformats.org/drawingml/2006/picture">
                 <pic:pic>
                   <pic:nvPicPr>
-                    <pic:cNvPr descr="NO_CAPTION null" id="0" name="image13.png"/>
+                    <pic:cNvPr descr="NO_CAPTION null" id="0" name="image1.png"/>
                     <pic:cNvPicPr preferRelativeResize="0"/>
                   </pic:nvPicPr>
                   <pic:blipFill>
-                    <a:blip r:embed="rId19"/>
+                    <a:blip r:embed="rId21"/>
                     <a:srcRect b="0" l="0" r="0" t="0"/>
                     <a:stretch>
                       <a:fillRect/>
@@ -3792,16 +3812,16 @@
           <wp:inline distB="0" distT="0" distL="114300" distR="114300">
             <wp:extent cx="5377342" cy="4111426"/>
             <wp:effectExtent b="0" l="0" r="0" t="0"/>
-            <wp:docPr descr="NO_CAPTION null" id="12" name="image19.png"/>
+            <wp:docPr descr="NO_CAPTION null" id="12" name="image13.png"/>
             <a:graphic>
               <a:graphicData uri="http://schemas.openxmlformats.org/drawingml/2006/picture">
                 <pic:pic>
                   <pic:nvPicPr>
-                    <pic:cNvPr descr="NO_CAPTION null" id="0" name="image19.png"/>
+                    <pic:cNvPr descr="NO_CAPTION null" id="0" name="image13.png"/>
                     <pic:cNvPicPr preferRelativeResize="0"/>
                   </pic:nvPicPr>
                   <pic:blipFill>
-                    <a:blip r:embed="rId20"/>
+                    <a:blip r:embed="rId22"/>
                     <a:srcRect b="0" l="0" r="0" t="0"/>
                     <a:stretch>
                       <a:fillRect/>
@@ -3843,6 +3863,29 @@
     </w:p>
     <w:p>
       <w:pPr>
+        <w:rPr>
+          <w:rFonts w:ascii="Times New Roman" w:cs="Times New Roman" w:eastAsia="Times New Roman" w:hAnsi="Times New Roman"/>
+        </w:rPr>
+      </w:pPr>
+      <w:hyperlink r:id="rId23">
+        <w:r>
+          <w:rPr>
+            <w:rFonts w:ascii="Times New Roman" w:cs="Times New Roman" w:eastAsia="Times New Roman" w:hAnsi="Times New Roman"/>
+            <w:color w:val="1155cc"/>
+            <w:u w:val="single"/>
+            <w:rtl w:val="0"/>
+          </w:rPr>
+          <w:t xml:space="preserve">ai_programming_playground/ai_11/yuliia_salishcheva/epic_2/practice_1_yuliia_salishcheva.cpp at epic_2_practice_and_labs_yuliia_salishcheva · artificial-intelligence-department/ai_programming_playground (github.com)</w:t>
+        </w:r>
+      </w:hyperlink>
+      <w:r>
+        <w:rPr>
+          <w:rtl w:val="0"/>
+        </w:rPr>
+      </w:r>
+    </w:p>
+    <w:p>
+      <w:pPr>
         <w:spacing w:after="200" w:before="0" w:line="276" w:lineRule="auto"/>
         <w:ind w:left="0" w:right="0" w:firstLine="0"/>
         <w:jc w:val="left"/>
@@ -4121,16 +4164,16 @@
           <wp:inline distB="0" distT="0" distL="114300" distR="114300">
             <wp:extent cx="4572000" cy="3543300"/>
             <wp:effectExtent b="0" l="0" r="0" t="0"/>
-            <wp:docPr descr="NO_CAPTION null" id="14" name="image4.png"/>
+            <wp:docPr descr="NO_CAPTION null" id="14" name="image10.png"/>
             <a:graphic>
               <a:graphicData uri="http://schemas.openxmlformats.org/drawingml/2006/picture">
                 <pic:pic>
                   <pic:nvPicPr>
-                    <pic:cNvPr descr="NO_CAPTION null" id="0" name="image4.png"/>
+                    <pic:cNvPr descr="NO_CAPTION null" id="0" name="image10.png"/>
                     <pic:cNvPicPr preferRelativeResize="0"/>
                   </pic:nvPicPr>
                   <pic:blipFill>
-                    <a:blip r:embed="rId21"/>
+                    <a:blip r:embed="rId24"/>
                     <a:srcRect b="0" l="0" r="0" t="0"/>
                     <a:stretch>
                       <a:fillRect/>
@@ -4196,16 +4239,16 @@
           <wp:inline distB="0" distT="0" distL="114300" distR="114300">
             <wp:extent cx="4095750" cy="3448050"/>
             <wp:effectExtent b="0" l="0" r="0" t="0"/>
-            <wp:docPr descr="NO_CAPTION null" id="15" name="image11.png"/>
+            <wp:docPr descr="NO_CAPTION null" id="15" name="image3.png"/>
             <a:graphic>
               <a:graphicData uri="http://schemas.openxmlformats.org/drawingml/2006/picture">
                 <pic:pic>
                   <pic:nvPicPr>
-                    <pic:cNvPr descr="NO_CAPTION null" id="0" name="image11.png"/>
+                    <pic:cNvPr descr="NO_CAPTION null" id="0" name="image3.png"/>
                     <pic:cNvPicPr preferRelativeResize="0"/>
                   </pic:nvPicPr>
                   <pic:blipFill>
-                    <a:blip r:embed="rId22"/>
+                    <a:blip r:embed="rId25"/>
                     <a:srcRect b="0" l="0" r="0" t="0"/>
                     <a:stretch>
                       <a:fillRect/>
@@ -4257,17 +4300,48 @@
     </w:p>
     <w:p>
       <w:pPr>
-        <w:rPr>
-          <w:rFonts w:ascii="Calibri" w:cs="Calibri" w:eastAsia="Calibri" w:hAnsi="Calibri"/>
-        </w:rPr>
-      </w:pPr>
-      <w:r>
-        <w:rPr>
-          <w:rFonts w:ascii="Times New Roman" w:cs="Times New Roman" w:eastAsia="Times New Roman" w:hAnsi="Times New Roman"/>
-          <w:rtl w:val="0"/>
-        </w:rPr>
-        <w:t xml:space="preserve">https://github.com/artificial-intelligence-department/ai_programming_playground/pull/6</w:t>
-      </w:r>
+        <w:rPr/>
+      </w:pPr>
+      <w:hyperlink r:id="rId26">
+        <w:r>
+          <w:rPr>
+            <w:color w:val="1155cc"/>
+            <w:u w:val="single"/>
+            <w:rtl w:val="0"/>
+          </w:rPr>
+          <w:t xml:space="preserve">ai_programming_playground/ai_11/yuliia_salishcheva/epic_2/vns_lab_1_task_1_yuliia_salishcheva.cpp at epic_2_practice_and_labs_yuliia_salishcheva · artificial-intelligence-department/ai_programming_playground (github.com)</w:t>
+        </w:r>
+      </w:hyperlink>
+      <w:r>
+        <w:rPr>
+          <w:rtl w:val="0"/>
+        </w:rPr>
+      </w:r>
+    </w:p>
+    <w:p>
+      <w:pPr>
+        <w:rPr/>
+      </w:pPr>
+      <w:hyperlink r:id="rId27">
+        <w:r>
+          <w:rPr>
+            <w:color w:val="1155cc"/>
+            <w:u w:val="single"/>
+            <w:rtl w:val="0"/>
+          </w:rPr>
+          <w:t xml:space="preserve">ai_programming_playground/ai_11/yuliia_salishcheva/epic_2/vns_lab_1_task_2_yuliia_salishcheva.cpp at epic_2_practice_and_labs_yuliia_salishcheva · artificial-intelligence-department/ai_programming_playground (github.com)</w:t>
+        </w:r>
+      </w:hyperlink>
+      <w:r>
+        <w:rPr>
+          <w:rtl w:val="0"/>
+        </w:rPr>
+      </w:r>
+    </w:p>
+    <w:p>
+      <w:pPr>
+        <w:rPr/>
+      </w:pPr>
       <w:r>
         <w:rPr>
           <w:rtl w:val="0"/>
@@ -4323,16 +4397,16 @@
           <wp:inline distB="0" distT="0" distL="114300" distR="114300">
             <wp:extent cx="4029075" cy="2219325"/>
             <wp:effectExtent b="0" l="0" r="0" t="0"/>
-            <wp:docPr descr="NO_CAPTION null" id="16" name="image5.png"/>
+            <wp:docPr descr="NO_CAPTION null" id="16" name="image11.png"/>
             <a:graphic>
               <a:graphicData uri="http://schemas.openxmlformats.org/drawingml/2006/picture">
                 <pic:pic>
                   <pic:nvPicPr>
-                    <pic:cNvPr descr="NO_CAPTION null" id="0" name="image5.png"/>
+                    <pic:cNvPr descr="NO_CAPTION null" id="0" name="image11.png"/>
                     <pic:cNvPicPr preferRelativeResize="0"/>
                   </pic:nvPicPr>
                   <pic:blipFill>
-                    <a:blip r:embed="rId23"/>
+                    <a:blip r:embed="rId28"/>
                     <a:srcRect b="0" l="0" r="0" t="0"/>
                     <a:stretch>
                       <a:fillRect/>
@@ -4368,16 +4442,16 @@
           <wp:inline distB="0" distT="0" distL="114300" distR="114300">
             <wp:extent cx="6130636" cy="779102"/>
             <wp:effectExtent b="0" l="0" r="0" t="0"/>
-            <wp:docPr descr="NO_CAPTION null" id="17" name="image12.png"/>
+            <wp:docPr descr="NO_CAPTION null" id="17" name="image19.png"/>
             <a:graphic>
               <a:graphicData uri="http://schemas.openxmlformats.org/drawingml/2006/picture">
                 <pic:pic>
                   <pic:nvPicPr>
-                    <pic:cNvPr descr="NO_CAPTION null" id="0" name="image12.png"/>
+                    <pic:cNvPr descr="NO_CAPTION null" id="0" name="image19.png"/>
                     <pic:cNvPicPr preferRelativeResize="0"/>
                   </pic:nvPicPr>
                   <pic:blipFill>
-                    <a:blip r:embed="rId24"/>
+                    <a:blip r:embed="rId29"/>
                     <a:srcRect b="0" l="0" r="0" t="0"/>
                     <a:stretch>
                       <a:fillRect/>
@@ -4460,16 +4534,16 @@
           <wp:inline distB="0" distT="0" distL="114300" distR="114300">
             <wp:extent cx="4572000" cy="1790700"/>
             <wp:effectExtent b="0" l="0" r="0" t="0"/>
-            <wp:docPr descr="NO_CAPTION null" id="18" name="image3.png"/>
+            <wp:docPr descr="NO_CAPTION null" id="18" name="image9.png"/>
             <a:graphic>
               <a:graphicData uri="http://schemas.openxmlformats.org/drawingml/2006/picture">
                 <pic:pic>
                   <pic:nvPicPr>
-                    <pic:cNvPr descr="NO_CAPTION null" id="0" name="image3.png"/>
+                    <pic:cNvPr descr="NO_CAPTION null" id="0" name="image9.png"/>
                     <pic:cNvPicPr preferRelativeResize="0"/>
                   </pic:nvPicPr>
                   <pic:blipFill>
-                    <a:blip r:embed="rId25"/>
+                    <a:blip r:embed="rId30"/>
                     <a:srcRect b="0" l="0" r="0" t="0"/>
                     <a:stretch>
                       <a:fillRect/>
@@ -4510,16 +4584,16 @@
           <wp:inline distB="0" distT="0" distL="114300" distR="114300">
             <wp:extent cx="6305550" cy="538599"/>
             <wp:effectExtent b="0" l="0" r="0" t="0"/>
-            <wp:docPr descr="NO_CAPTION null" id="19" name="image8.png"/>
+            <wp:docPr descr="NO_CAPTION null" id="19" name="image6.png"/>
             <a:graphic>
               <a:graphicData uri="http://schemas.openxmlformats.org/drawingml/2006/picture">
                 <pic:pic>
                   <pic:nvPicPr>
-                    <pic:cNvPr descr="NO_CAPTION null" id="0" name="image8.png"/>
+                    <pic:cNvPr descr="NO_CAPTION null" id="0" name="image6.png"/>
                     <pic:cNvPicPr preferRelativeResize="0"/>
                   </pic:nvPicPr>
                   <pic:blipFill>
-                    <a:blip r:embed="rId26"/>
+                    <a:blip r:embed="rId31"/>
                     <a:srcRect b="0" l="0" r="0" t="0"/>
                     <a:stretch>
                       <a:fillRect/>
@@ -4704,16 +4778,16 @@
           <wp:inline distB="0" distT="0" distL="114300" distR="114300">
             <wp:extent cx="4572000" cy="2381250"/>
             <wp:effectExtent b="0" l="0" r="0" t="0"/>
-            <wp:docPr descr="NO_CAPTION null" id="20" name="image9.png"/>
+            <wp:docPr descr="NO_CAPTION null" id="20" name="image8.png"/>
             <a:graphic>
               <a:graphicData uri="http://schemas.openxmlformats.org/drawingml/2006/picture">
                 <pic:pic>
                   <pic:nvPicPr>
-                    <pic:cNvPr descr="NO_CAPTION null" id="0" name="image9.png"/>
+                    <pic:cNvPr descr="NO_CAPTION null" id="0" name="image8.png"/>
                     <pic:cNvPicPr preferRelativeResize="0"/>
                   </pic:nvPicPr>
                   <pic:blipFill>
-                    <a:blip r:embed="rId27"/>
+                    <a:blip r:embed="rId32"/>
                     <a:srcRect b="0" l="0" r="0" t="0"/>
                     <a:stretch>
                       <a:fillRect/>
@@ -4823,7 +4897,7 @@
                     <pic:cNvPicPr preferRelativeResize="0"/>
                   </pic:nvPicPr>
                   <pic:blipFill>
-                    <a:blip r:embed="rId28"/>
+                    <a:blip r:embed="rId33"/>
                     <a:srcRect b="0" l="0" r="0" t="0"/>
                     <a:stretch>
                       <a:fillRect/>
@@ -4913,7 +4987,7 @@
                     <pic:cNvPicPr preferRelativeResize="0"/>
                   </pic:nvPicPr>
                   <pic:blipFill>
-                    <a:blip r:embed="rId29"/>
+                    <a:blip r:embed="rId34"/>
                     <a:srcRect b="0" l="0" r="0" t="0"/>
                     <a:stretch>
                       <a:fillRect/>
@@ -5053,8 +5127,8 @@
       </w:r>
     </w:p>
     <w:sectPr>
-      <w:footerReference r:id="rId30" w:type="default"/>
-      <w:footerReference r:id="rId31" w:type="first"/>
+      <w:footerReference r:id="rId35" w:type="default"/>
+      <w:footerReference r:id="rId36" w:type="first"/>
       <w:pgSz w:h="16838" w:w="11906" w:orient="portrait"/>
       <w:pgMar w:bottom="1134" w:top="1134" w:left="1134" w:right="850" w:header="708" w:footer="708"/>
       <w:pgNumType w:start="1"/>

</xml_diff>